<commit_message>
added search methods to fields Uni/Spec/Mil-Com
</commit_message>
<xml_diff>
--- a/science_selection/static/docx/templates/list_of_candidates.docx
+++ b/science_selection/static/docx/templates/list_of_candidates.docx
@@ -764,6 +764,16 @@
                 <w:lang w:val="en-US"/>
               </w:rPr>
             </w:pPr>
+            <w:r>
+              <w:rPr>
+                <w:rFonts w:ascii="Times New Roman" w:hAnsi="Times New Roman" w:cs="Times New Roman"/>
+                <w:color w:val="000000"/>
+                <w:sz w:val="24"/>
+                <w:szCs w:val="24"/>
+                <w:lang w:val="en-US"/>
+              </w:rPr>
+              <w:t>{{member.subject}}</w:t>
+            </w:r>
             <w:bookmarkStart w:id="0" w:name="_GoBack"/>
             <w:bookmarkEnd w:id="0"/>
           </w:p>

</xml_diff>